<commit_message>
task 3 done report done
</commit_message>
<xml_diff>
--- a/Lab3_EPE/Lab3_EPE.docx
+++ b/Lab3_EPE/Lab3_EPE.docx
@@ -2188,6 +2188,75 @@
         <w:t>Посмотрим на имеющийся критический путь.</w:t>
       </w:r>
     </w:p>
+    <w:p>
+      <w:pPr>
+        <w:keepNext/>
+      </w:pPr>
+      <w:r>
+        <w:rPr>
+          <w:noProof/>
+        </w:rPr>
+        <w:drawing>
+          <wp:inline distT="0" distB="0" distL="0" distR="0" wp14:anchorId="355D8985" wp14:editId="452C3197">
+            <wp:extent cx="6119495" cy="1780540"/>
+            <wp:effectExtent l="0" t="0" r="0" b="0"/>
+            <wp:docPr id="28" name="Рисунок 28"/>
+            <wp:cNvGraphicFramePr>
+              <a:graphicFrameLocks xmlns:a="http://schemas.openxmlformats.org/drawingml/2006/main" noChangeAspect="1"/>
+            </wp:cNvGraphicFramePr>
+            <a:graphic xmlns:a="http://schemas.openxmlformats.org/drawingml/2006/main">
+              <a:graphicData uri="http://schemas.openxmlformats.org/drawingml/2006/picture">
+                <pic:pic xmlns:pic="http://schemas.openxmlformats.org/drawingml/2006/picture">
+                  <pic:nvPicPr>
+                    <pic:cNvPr id="1" name=""/>
+                    <pic:cNvPicPr/>
+                  </pic:nvPicPr>
+                  <pic:blipFill>
+                    <a:blip r:embed="rId21"/>
+                    <a:stretch>
+                      <a:fillRect/>
+                    </a:stretch>
+                  </pic:blipFill>
+                  <pic:spPr>
+                    <a:xfrm>
+                      <a:off x="0" y="0"/>
+                      <a:ext cx="6119495" cy="1780540"/>
+                    </a:xfrm>
+                    <a:prstGeom prst="rect">
+                      <a:avLst/>
+                    </a:prstGeom>
+                  </pic:spPr>
+                </pic:pic>
+              </a:graphicData>
+            </a:graphic>
+          </wp:inline>
+        </w:drawing>
+      </w:r>
+    </w:p>
+    <w:p>
+      <w:pPr>
+        <w:pStyle w:val="a8"/>
+        <w:jc w:val="center"/>
+        <w:rPr>
+          <w:sz w:val="28"/>
+          <w:szCs w:val="28"/>
+        </w:rPr>
+      </w:pPr>
+      <w:r>
+        <w:t xml:space="preserve">Рисунок </w:t>
+      </w:r>
+      <w:fldSimple w:instr=" SEQ Рисунок \* ARABIC ">
+        <w:r>
+          <w:rPr>
+            <w:noProof/>
+          </w:rPr>
+          <w:t>13</w:t>
+        </w:r>
+      </w:fldSimple>
+      <w:r>
+        <w:t xml:space="preserve"> Критический путь</w:t>
+      </w:r>
+    </w:p>
     <w:p/>
     <w:p/>
     <w:p>
@@ -2198,10 +2267,369 @@
         </w:rPr>
       </w:pPr>
     </w:p>
+    <w:p>
+      <w:pPr>
+        <w:rPr>
+          <w:sz w:val="28"/>
+          <w:szCs w:val="28"/>
+        </w:rPr>
+      </w:pPr>
+      <w:r>
+        <w:rPr>
+          <w:sz w:val="28"/>
+          <w:szCs w:val="28"/>
+        </w:rPr>
+        <w:t>Самые долгие задачи были возложены на наборщиков данных и программистов. Соответственно для решения вопросы времени мы сосредоточимся на задачах с высокой продолжительностью от которых зависят другие задачи и которые выполняют программисты, так как оптимизировать работу наборщиков невозможно</w:t>
+      </w:r>
+      <w:r>
+        <w:rPr>
+          <w:sz w:val="28"/>
+          <w:szCs w:val="28"/>
+        </w:rPr>
+        <w:t xml:space="preserve"> </w:t>
+      </w:r>
+      <w:r>
+        <w:rPr>
+          <w:sz w:val="28"/>
+          <w:szCs w:val="28"/>
+        </w:rPr>
+        <w:t>(использованы все ресурсы)</w:t>
+      </w:r>
+      <w:r>
+        <w:rPr>
+          <w:sz w:val="28"/>
+          <w:szCs w:val="28"/>
+        </w:rPr>
+        <w:t>.</w:t>
+      </w:r>
+    </w:p>
+    <w:p>
+      <w:pPr>
+        <w:rPr>
+          <w:sz w:val="28"/>
+          <w:szCs w:val="28"/>
+        </w:rPr>
+      </w:pPr>
+    </w:p>
+    <w:p>
+      <w:pPr>
+        <w:rPr>
+          <w:sz w:val="28"/>
+          <w:szCs w:val="28"/>
+        </w:rPr>
+      </w:pPr>
+      <w:r>
+        <w:rPr>
+          <w:sz w:val="28"/>
+          <w:szCs w:val="28"/>
+        </w:rPr>
+        <w:t>В задаче 7,14, 16, 26 используем всех программистов дабы сократить длительность задачи.</w:t>
+      </w:r>
+    </w:p>
+    <w:p>
+      <w:pPr>
+        <w:keepNext/>
+      </w:pPr>
+      <w:r>
+        <w:rPr>
+          <w:noProof/>
+        </w:rPr>
+        <w:drawing>
+          <wp:inline distT="0" distB="0" distL="0" distR="0" wp14:anchorId="785F77AC" wp14:editId="2184BB8E">
+            <wp:extent cx="6119495" cy="1296670"/>
+            <wp:effectExtent l="0" t="0" r="0" b="0"/>
+            <wp:docPr id="29" name="Рисунок 29"/>
+            <wp:cNvGraphicFramePr>
+              <a:graphicFrameLocks xmlns:a="http://schemas.openxmlformats.org/drawingml/2006/main" noChangeAspect="1"/>
+            </wp:cNvGraphicFramePr>
+            <a:graphic xmlns:a="http://schemas.openxmlformats.org/drawingml/2006/main">
+              <a:graphicData uri="http://schemas.openxmlformats.org/drawingml/2006/picture">
+                <pic:pic xmlns:pic="http://schemas.openxmlformats.org/drawingml/2006/picture">
+                  <pic:nvPicPr>
+                    <pic:cNvPr id="1" name=""/>
+                    <pic:cNvPicPr/>
+                  </pic:nvPicPr>
+                  <pic:blipFill>
+                    <a:blip r:embed="rId22"/>
+                    <a:stretch>
+                      <a:fillRect/>
+                    </a:stretch>
+                  </pic:blipFill>
+                  <pic:spPr>
+                    <a:xfrm>
+                      <a:off x="0" y="0"/>
+                      <a:ext cx="6119495" cy="1296670"/>
+                    </a:xfrm>
+                    <a:prstGeom prst="rect">
+                      <a:avLst/>
+                    </a:prstGeom>
+                  </pic:spPr>
+                </pic:pic>
+              </a:graphicData>
+            </a:graphic>
+          </wp:inline>
+        </w:drawing>
+      </w:r>
+    </w:p>
+    <w:p>
+      <w:pPr>
+        <w:pStyle w:val="a8"/>
+        <w:jc w:val="center"/>
+        <w:rPr>
+          <w:sz w:val="28"/>
+          <w:szCs w:val="28"/>
+        </w:rPr>
+      </w:pPr>
+      <w:r>
+        <w:t xml:space="preserve">Рисунок </w:t>
+      </w:r>
+      <w:fldSimple w:instr=" SEQ Рисунок \* ARABIC ">
+        <w:r>
+          <w:rPr>
+            <w:noProof/>
+          </w:rPr>
+          <w:t>14</w:t>
+        </w:r>
+      </w:fldSimple>
+      <w:r>
+        <w:t xml:space="preserve"> Результат оптимизации работы программистов</w:t>
+      </w:r>
+    </w:p>
+    <w:p>
+      <w:pPr>
+        <w:rPr>
+          <w:sz w:val="28"/>
+          <w:szCs w:val="28"/>
+        </w:rPr>
+      </w:pPr>
+      <w:r>
+        <w:rPr>
+          <w:sz w:val="28"/>
+          <w:szCs w:val="28"/>
+        </w:rPr>
+        <w:t>После оптимизации работы программистов мы можем закончить проводить совещания.</w:t>
+      </w:r>
+    </w:p>
+    <w:p>
+      <w:pPr>
+        <w:rPr>
+          <w:sz w:val="28"/>
+          <w:szCs w:val="28"/>
+        </w:rPr>
+      </w:pPr>
+      <w:r>
+        <w:rPr>
+          <w:sz w:val="28"/>
+          <w:szCs w:val="28"/>
+        </w:rPr>
+        <w:t>В итоге дата окончания проекта 16 августа, бюджет – 48913,14 рублей</w:t>
+      </w:r>
+    </w:p>
     <w:p/>
+    <w:p>
+      <w:pPr>
+        <w:rPr>
+          <w:sz w:val="28"/>
+          <w:szCs w:val="28"/>
+        </w:rPr>
+      </w:pPr>
+      <w:r>
+        <w:rPr>
+          <w:sz w:val="28"/>
+          <w:szCs w:val="28"/>
+        </w:rPr>
+        <w:t>Сохраняем базовый план:</w:t>
+      </w:r>
+    </w:p>
+    <w:p>
+      <w:pPr>
+        <w:keepNext/>
+      </w:pPr>
+      <w:r>
+        <w:rPr>
+          <w:noProof/>
+        </w:rPr>
+        <w:lastRenderedPageBreak/>
+        <w:drawing>
+          <wp:inline distT="0" distB="0" distL="0" distR="0" wp14:anchorId="0011DEB0" wp14:editId="4898BD9C">
+            <wp:extent cx="3657917" cy="3787468"/>
+            <wp:effectExtent l="0" t="0" r="0" b="3810"/>
+            <wp:docPr id="30" name="Рисунок 30"/>
+            <wp:cNvGraphicFramePr>
+              <a:graphicFrameLocks xmlns:a="http://schemas.openxmlformats.org/drawingml/2006/main" noChangeAspect="1"/>
+            </wp:cNvGraphicFramePr>
+            <a:graphic xmlns:a="http://schemas.openxmlformats.org/drawingml/2006/main">
+              <a:graphicData uri="http://schemas.openxmlformats.org/drawingml/2006/picture">
+                <pic:pic xmlns:pic="http://schemas.openxmlformats.org/drawingml/2006/picture">
+                  <pic:nvPicPr>
+                    <pic:cNvPr id="1" name=""/>
+                    <pic:cNvPicPr/>
+                  </pic:nvPicPr>
+                  <pic:blipFill>
+                    <a:blip r:embed="rId23"/>
+                    <a:stretch>
+                      <a:fillRect/>
+                    </a:stretch>
+                  </pic:blipFill>
+                  <pic:spPr>
+                    <a:xfrm>
+                      <a:off x="0" y="0"/>
+                      <a:ext cx="3657917" cy="3787468"/>
+                    </a:xfrm>
+                    <a:prstGeom prst="rect">
+                      <a:avLst/>
+                    </a:prstGeom>
+                  </pic:spPr>
+                </pic:pic>
+              </a:graphicData>
+            </a:graphic>
+          </wp:inline>
+        </w:drawing>
+      </w:r>
+    </w:p>
+    <w:p>
+      <w:pPr>
+        <w:pStyle w:val="a8"/>
+        <w:jc w:val="center"/>
+      </w:pPr>
+      <w:r>
+        <w:t xml:space="preserve">Рисунок </w:t>
+      </w:r>
+      <w:fldSimple w:instr=" SEQ Рисунок \* ARABIC ">
+        <w:r>
+          <w:rPr>
+            <w:noProof/>
+          </w:rPr>
+          <w:t>15</w:t>
+        </w:r>
+      </w:fldSimple>
+      <w:r>
+        <w:t xml:space="preserve"> Задание базового плана</w:t>
+      </w:r>
+    </w:p>
     <w:p/>
-    <w:p/>
-    <w:p/>
+    <w:p>
+      <w:pPr>
+        <w:rPr>
+          <w:b/>
+          <w:bCs/>
+          <w:sz w:val="28"/>
+          <w:szCs w:val="28"/>
+        </w:rPr>
+      </w:pPr>
+      <w:r>
+        <w:rPr>
+          <w:b/>
+          <w:bCs/>
+          <w:sz w:val="28"/>
+          <w:szCs w:val="28"/>
+        </w:rPr>
+        <w:t>Выводы:</w:t>
+      </w:r>
+    </w:p>
+    <w:p>
+      <w:pPr>
+        <w:rPr>
+          <w:sz w:val="28"/>
+          <w:szCs w:val="28"/>
+          <w:lang w:val="en-US"/>
+        </w:rPr>
+      </w:pPr>
+    </w:p>
+    <w:p>
+      <w:pPr>
+        <w:rPr>
+          <w:sz w:val="28"/>
+          <w:szCs w:val="28"/>
+        </w:rPr>
+      </w:pPr>
+      <w:r>
+        <w:rPr>
+          <w:sz w:val="28"/>
+          <w:szCs w:val="28"/>
+        </w:rPr>
+        <w:t xml:space="preserve">В данной работе программисты требуют высокую </w:t>
+      </w:r>
+      <w:r>
+        <w:rPr>
+          <w:sz w:val="28"/>
+          <w:szCs w:val="28"/>
+        </w:rPr>
+        <w:t>плату (</w:t>
+      </w:r>
+      <w:r>
+        <w:rPr>
+          <w:sz w:val="28"/>
+          <w:szCs w:val="28"/>
+        </w:rPr>
+        <w:t xml:space="preserve">особенно ведущий), поэтому </w:t>
+      </w:r>
+      <w:r>
+        <w:rPr>
+          <w:sz w:val="28"/>
+          <w:szCs w:val="28"/>
+        </w:rPr>
+        <w:t>там, где</w:t>
+      </w:r>
+      <w:r>
+        <w:rPr>
+          <w:sz w:val="28"/>
+          <w:szCs w:val="28"/>
+        </w:rPr>
+        <w:t xml:space="preserve"> возможно использовать обычных программистов, то следует их загрузить работой, тем самым освободив ведущего от большей части работы сохранив бюджет.</w:t>
+      </w:r>
+    </w:p>
+    <w:p>
+      <w:pPr>
+        <w:rPr>
+          <w:sz w:val="28"/>
+          <w:szCs w:val="28"/>
+        </w:rPr>
+      </w:pPr>
+      <w:r>
+        <w:rPr>
+          <w:sz w:val="28"/>
+          <w:szCs w:val="28"/>
+        </w:rPr>
+        <w:t>Для введения периодической задачи следует предусмотреть подключение к ней ресурсов с особенной нормой оплаты, в против случае безобидное совещание может стоить больше изначального проекта.</w:t>
+      </w:r>
+    </w:p>
+    <w:p>
+      <w:pPr>
+        <w:rPr>
+          <w:sz w:val="28"/>
+          <w:szCs w:val="28"/>
+        </w:rPr>
+      </w:pPr>
+      <w:r>
+        <w:rPr>
+          <w:sz w:val="28"/>
+          <w:szCs w:val="28"/>
+        </w:rPr>
+        <w:t xml:space="preserve">Решение вопроса длительности проекта можно решить целесообразным использованием </w:t>
+      </w:r>
+      <w:r>
+        <w:rPr>
+          <w:sz w:val="28"/>
+          <w:szCs w:val="28"/>
+        </w:rPr>
+        <w:t>ресурсов (</w:t>
+      </w:r>
+      <w:r>
+        <w:rPr>
+          <w:sz w:val="28"/>
+          <w:szCs w:val="28"/>
+        </w:rPr>
+        <w:t>увеличив ресурсы мы решает задачи быстрее, соответственно уменьшая длительность проекта)</w:t>
+      </w:r>
+      <w:r>
+        <w:rPr>
+          <w:sz w:val="28"/>
+          <w:szCs w:val="28"/>
+        </w:rPr>
+        <w:t>.</w:t>
+      </w:r>
+    </w:p>
     <w:p>
       <w:pPr>
         <w:pStyle w:val="af6"/>
@@ -2210,6 +2638,118 @@
     </w:p>
     <w:p>
       <w:pPr>
+        <w:pStyle w:val="2"/>
+      </w:pPr>
+    </w:p>
+    <w:p>
+      <w:pPr>
+        <w:pStyle w:val="2"/>
+      </w:pPr>
+    </w:p>
+    <w:p>
+      <w:pPr>
+        <w:pStyle w:val="2"/>
+      </w:pPr>
+    </w:p>
+    <w:p>
+      <w:pPr>
+        <w:pStyle w:val="2"/>
+      </w:pPr>
+    </w:p>
+    <w:p/>
+    <w:p>
+      <w:pPr>
+        <w:pStyle w:val="2"/>
+        <w:jc w:val="center"/>
+        <w:rPr>
+          <w:sz w:val="36"/>
+          <w:szCs w:val="36"/>
+        </w:rPr>
+      </w:pPr>
+      <w:r>
+        <w:rPr>
+          <w:sz w:val="36"/>
+          <w:szCs w:val="36"/>
+        </w:rPr>
+        <w:lastRenderedPageBreak/>
+        <w:t>Заключение</w:t>
+      </w:r>
+    </w:p>
+    <w:p>
+      <w:pPr>
+        <w:rPr>
+          <w:sz w:val="28"/>
+          <w:szCs w:val="28"/>
+        </w:rPr>
+      </w:pPr>
+      <w:r>
+        <w:rPr>
+          <w:sz w:val="28"/>
+          <w:szCs w:val="28"/>
+        </w:rPr>
+        <w:t>В результате выполнения лабораторной работы, в проекте были учтены еженедельные совещания.</w:t>
+      </w:r>
+    </w:p>
+    <w:p>
+      <w:pPr>
+        <w:rPr>
+          <w:sz w:val="28"/>
+          <w:szCs w:val="28"/>
+        </w:rPr>
+      </w:pPr>
+      <w:r>
+        <w:rPr>
+          <w:sz w:val="28"/>
+          <w:szCs w:val="28"/>
+        </w:rPr>
+        <w:t xml:space="preserve">Также была произведена разгрузка использованных ресурсов и оптимизация финансовых и временных затрат. В итоге, проект укладывается как в рамки бюджета (затраты составляют </w:t>
+      </w:r>
+      <w:r>
+        <w:rPr>
+          <w:sz w:val="28"/>
+          <w:szCs w:val="28"/>
+        </w:rPr>
+        <w:t>– 48913,14 рублей</w:t>
+      </w:r>
+      <w:r>
+        <w:rPr>
+          <w:sz w:val="28"/>
+          <w:szCs w:val="28"/>
+        </w:rPr>
+        <w:t xml:space="preserve">), так и во временные рамки (заканчивается </w:t>
+      </w:r>
+      <w:r>
+        <w:rPr>
+          <w:sz w:val="28"/>
+          <w:szCs w:val="28"/>
+        </w:rPr>
+        <w:t>16</w:t>
+      </w:r>
+      <w:r>
+        <w:rPr>
+          <w:sz w:val="28"/>
+          <w:szCs w:val="28"/>
+        </w:rPr>
+        <w:t xml:space="preserve"> августа). </w:t>
+      </w:r>
+    </w:p>
+    <w:p>
+      <w:pPr>
+        <w:rPr>
+          <w:sz w:val="28"/>
+          <w:szCs w:val="28"/>
+        </w:rPr>
+      </w:pPr>
+      <w:r>
+        <w:rPr>
+          <w:sz w:val="28"/>
+          <w:szCs w:val="28"/>
+        </w:rPr>
+        <w:t>Ни один ресурс в проекте не перегружен.</w:t>
+      </w:r>
+    </w:p>
+    <w:p>
+      <w:pPr>
         <w:pStyle w:val="af6"/>
         <w:ind w:firstLine="0"/>
       </w:pPr>
@@ -2306,212 +2846,6 @@
     </w:p>
     <w:p>
       <w:pPr>
-        <w:pStyle w:val="af6"/>
-        <w:ind w:firstLine="0"/>
-      </w:pPr>
-    </w:p>
-    <w:p>
-      <w:pPr>
-        <w:pStyle w:val="a8"/>
-        <w:jc w:val="center"/>
-        <w:rPr>
-          <w:sz w:val="28"/>
-          <w:szCs w:val="28"/>
-        </w:rPr>
-      </w:pPr>
-      <w:r>
-        <w:t>еменно</w:t>
-      </w:r>
-    </w:p>
-    <w:p>
-      <w:pPr>
-        <w:pStyle w:val="1"/>
-        <w:jc w:val="left"/>
-        <w:rPr>
-          <w:sz w:val="28"/>
-          <w:szCs w:val="28"/>
-        </w:rPr>
-      </w:pPr>
-    </w:p>
-    <w:p>
-      <w:pPr>
-        <w:pStyle w:val="1"/>
-        <w:jc w:val="left"/>
-        <w:rPr>
-          <w:sz w:val="28"/>
-          <w:szCs w:val="28"/>
-        </w:rPr>
-      </w:pPr>
-    </w:p>
-    <w:p>
-      <w:pPr>
-        <w:pStyle w:val="1"/>
-        <w:jc w:val="left"/>
-        <w:rPr>
-          <w:sz w:val="28"/>
-          <w:szCs w:val="28"/>
-        </w:rPr>
-      </w:pPr>
-      <w:r>
-        <w:rPr>
-          <w:sz w:val="28"/>
-          <w:szCs w:val="28"/>
-        </w:rPr>
-        <w:t>Выводы</w:t>
-      </w:r>
-    </w:p>
-    <w:p/>
-    <w:p>
-      <w:pPr>
-        <w:rPr>
-          <w:sz w:val="28"/>
-          <w:szCs w:val="28"/>
-        </w:rPr>
-      </w:pPr>
-      <w:r>
-        <w:rPr>
-          <w:sz w:val="28"/>
-          <w:szCs w:val="28"/>
-        </w:rPr>
-        <w:lastRenderedPageBreak/>
-        <w:t>Происходит перегруженность сотрудников, следует решить это задачу.</w:t>
-      </w:r>
-      <w:r>
-        <w:rPr>
-          <w:sz w:val="28"/>
-          <w:szCs w:val="28"/>
-        </w:rPr>
-        <w:br/>
-        <w:t xml:space="preserve">Программисты выполняя </w:t>
-      </w:r>
-      <w:r>
-        <w:rPr>
-          <w:sz w:val="28"/>
-          <w:szCs w:val="28"/>
-          <w:lang w:val="en-US"/>
-        </w:rPr>
-        <w:t>25</w:t>
-      </w:r>
-      <w:r>
-        <w:rPr>
-          <w:sz w:val="28"/>
-          <w:szCs w:val="28"/>
-        </w:rPr>
-        <w:t>% работы требуют к оплате 45% бюджета проекта.</w:t>
-      </w:r>
-    </w:p>
-    <w:p>
-      <w:pPr>
-        <w:rPr>
-          <w:sz w:val="28"/>
-          <w:szCs w:val="28"/>
-        </w:rPr>
-      </w:pPr>
-      <w:r>
-        <w:rPr>
-          <w:sz w:val="28"/>
-          <w:szCs w:val="28"/>
-        </w:rPr>
-        <w:t>Следует обратить внимание, что арендуемый сервер требует значительной части бюджета(12.5 % от всего бюджета).</w:t>
-      </w:r>
-      <w:r>
-        <w:rPr>
-          <w:sz w:val="28"/>
-          <w:szCs w:val="28"/>
-        </w:rPr>
-        <w:t xml:space="preserve"> А </w:t>
-      </w:r>
-      <w:r>
-        <w:rPr>
-          <w:sz w:val="28"/>
-          <w:szCs w:val="28"/>
-        </w:rPr>
-        <w:t>аналитик при всего 2% трудозатрат по отношению к всему проекту требует 9.5% всего бюджета.</w:t>
-      </w:r>
-    </w:p>
-    <w:p>
-      <w:pPr>
-        <w:rPr>
-          <w:sz w:val="28"/>
-          <w:szCs w:val="28"/>
-        </w:rPr>
-      </w:pPr>
-      <w:r>
-        <w:rPr>
-          <w:sz w:val="28"/>
-          <w:szCs w:val="28"/>
-        </w:rPr>
-        <w:t>Требуется оптимизация ресурсов.</w:t>
-      </w:r>
-    </w:p>
-    <w:p>
-      <w:pPr>
-        <w:pStyle w:val="1"/>
-      </w:pPr>
-    </w:p>
-    <w:p>
-      <w:pPr>
-        <w:pStyle w:val="1"/>
-      </w:pPr>
-    </w:p>
-    <w:p>
-      <w:pPr>
-        <w:pStyle w:val="1"/>
-      </w:pPr>
-    </w:p>
-    <w:p>
-      <w:pPr>
-        <w:pStyle w:val="1"/>
-      </w:pPr>
-    </w:p>
-    <w:p/>
-    <w:p/>
-    <w:p/>
-    <w:p/>
-    <w:p/>
-    <w:p/>
-    <w:p/>
-    <w:p/>
-    <w:p/>
-    <w:p/>
-    <w:p/>
-    <w:p/>
-    <w:p/>
-    <w:p/>
-    <w:p/>
-    <w:p/>
-    <w:p/>
-    <w:p/>
-    <w:p/>
-    <w:p/>
-    <w:p/>
-    <w:p/>
-    <w:p/>
-    <w:p/>
-    <w:p/>
-    <w:p/>
-    <w:p/>
-    <w:p/>
-    <w:p/>
-    <w:p/>
-    <w:p/>
-    <w:p/>
-    <w:p/>
-    <w:p/>
-    <w:p/>
-    <w:p/>
-    <w:p/>
-    <w:p>
-      <w:pPr>
-        <w:pStyle w:val="1"/>
-      </w:pPr>
-      <w:r>
-        <w:t>Заключение</w:t>
-      </w:r>
-    </w:p>
-    <w:p/>
-    <w:p>
-      <w:pPr>
         <w:spacing w:line="360" w:lineRule="auto"/>
         <w:rPr>
           <w:sz w:val="28"/>
@@ -2523,56 +2857,11 @@
           <w:sz w:val="28"/>
           <w:szCs w:val="28"/>
         </w:rPr>
-        <w:lastRenderedPageBreak/>
-        <w:t>В рамках лабораторной работы были определены ресурсы, используемые в проекте. Ресурсы проставлены в соответствие задачам, которые должны их использовать. Рес</w:t>
-      </w:r>
-      <w:r>
-        <w:rPr>
-          <w:sz w:val="28"/>
-          <w:szCs w:val="28"/>
-        </w:rPr>
-        <w:t>у</w:t>
-      </w:r>
-      <w:r>
-        <w:rPr>
-          <w:sz w:val="28"/>
-          <w:szCs w:val="28"/>
-        </w:rPr>
-        <w:t>р</w:t>
-      </w:r>
-      <w:r>
-        <w:rPr>
-          <w:sz w:val="28"/>
-          <w:szCs w:val="28"/>
-        </w:rPr>
-        <w:t>с</w:t>
-      </w:r>
-      <w:r>
-        <w:rPr>
-          <w:sz w:val="28"/>
-          <w:szCs w:val="28"/>
-        </w:rPr>
-        <w:t>ами в данном проекте считаются люди, работающие над проектом, а также дополнительный сервер.</w:t>
-      </w:r>
-    </w:p>
-    <w:p>
-      <w:pPr>
-        <w:spacing w:line="360" w:lineRule="auto"/>
-        <w:rPr>
-          <w:sz w:val="28"/>
-          <w:szCs w:val="28"/>
-        </w:rPr>
-      </w:pPr>
-      <w:r>
-        <w:rPr>
-          <w:sz w:val="28"/>
-          <w:szCs w:val="28"/>
-        </w:rPr>
-        <w:t xml:space="preserve">Было выявлено, что системный аналитик, технический писатель и художник-дизайнер выполняют несколько задач одновременно: система предупреждает о перегрузке используемых ресурсов. </w:t>
+        <w:t xml:space="preserve"> </w:t>
       </w:r>
     </w:p>
     <w:sectPr>
-      <w:footerReference w:type="default" r:id="rId21"/>
+      <w:footerReference w:type="default" r:id="rId24"/>
       <w:pgSz w:w="11906" w:h="16838"/>
       <w:pgMar w:top="1134" w:right="851" w:bottom="1134" w:left="1418" w:header="709" w:footer="709" w:gutter="0"/>
       <w:cols w:space="708"/>

</xml_diff>